<commit_message>
std decline for NDP, NC/LC, and combined
</commit_message>
<xml_diff>
--- a/RoboRA/RAtemplates/Std NC-LC Decl RAt.docx
+++ b/RoboRA/RAtemplates/Std NC-LC Decl RAt.docx
@@ -122,16 +122,7 @@
           <w:rFonts w:ascii="Century Schoolbook" w:hAnsi="Century Schoolbook"/>
           <w:b/>
         </w:rPr>
-        <w:t xml:space="preserve"> </w:t>
-      </w:r>
-      <w:bookmarkStart w:id="0" w:name="_GoBack"/>
-      <w:bookmarkEnd w:id="0"/>
-      <w:r>
-        <w:rPr>
-          <w:rFonts w:ascii="Century Schoolbook" w:hAnsi="Century Schoolbook"/>
-          <w:b/>
-        </w:rPr>
-        <w:t xml:space="preserve">NC/LC Decline </w:t>
+        <w:t xml:space="preserve"> NC/LC Decline </w:t>
       </w:r>
       <w:r>
         <w:rPr>
@@ -436,7 +427,7 @@
         </w:rPr>
         <w:br/>
       </w:r>
-      <w:bookmarkStart w:id="1" w:name="_Hlk501249744"/>
+      <w:bookmarkStart w:id="0" w:name="_Hlk501249744"/>
       <w:r>
         <w:rPr>
           <w:i/>
@@ -733,7 +724,7 @@
         <w:t>.)</w:t>
       </w:r>
     </w:p>
-    <w:bookmarkEnd w:id="1"/>
+    <w:bookmarkEnd w:id="0"/>
     <w:p>
       <w:pPr>
         <w:contextualSpacing/>
@@ -794,7 +785,7 @@
         <w:t xml:space="preserve"> </w:t>
       </w:r>
     </w:p>
-    <w:bookmarkStart w:id="2" w:name="_Hlk501249800"/>
+    <w:bookmarkStart w:id="1" w:name="_Hlk501249800"/>
     <w:p>
       <w:pPr>
         <w:contextualSpacing/>
@@ -889,7 +880,7 @@
         <w:t>)</w:t>
       </w:r>
     </w:p>
-    <w:bookmarkEnd w:id="2"/>
+    <w:bookmarkEnd w:id="1"/>
     <w:p>
       <w:pPr>
         <w:contextualSpacing/>
@@ -8192,7 +8183,21 @@
           <w:rFonts w:ascii="Century Schoolbook" w:hAnsi="Century Schoolbook"/>
           <w:noProof/>
         </w:rPr>
-        <w:t xml:space="preserve">This standard review analysis is approved for proposals that were placed by a review panel in the LOW COMPETITIVE or NOT COMPETITIVE or NOT DISCUSSED IN PANEL category and to which no reviewer assigned an individual rating of EXCELLENT. </w:t>
+        <w:t xml:space="preserve">This standard review analysis is approved for proposals that were placed by a review panel in the LOW COMPETITIVE or NOT COMPETITIVE </w:t>
+      </w:r>
+      <w:r>
+        <w:rPr>
+          <w:rFonts w:ascii="Century Schoolbook" w:hAnsi="Century Schoolbook"/>
+          <w:noProof/>
+        </w:rPr>
+        <w:t>categories</w:t>
+      </w:r>
+      <w:r>
+        <w:rPr>
+          <w:rFonts w:ascii="Century Schoolbook" w:hAnsi="Century Schoolbook"/>
+          <w:noProof/>
+        </w:rPr>
+        <w:t xml:space="preserve"> and to which no reviewer assigned an individual rating of EXCELLENT. </w:t>
       </w:r>
       <w:r>
         <w:rPr>
@@ -8244,7 +8249,23 @@
           <w:noProof/>
         </w:rPr>
         <w:br/>
-        <w:t xml:space="preserve">The individual reviews, the panel recommendation, and the panel summary (if available) inform my recommendation. I have also taken into account the reviews of other proposals in this and other panels, the balance across subfields, the availability of funds, and general Foundation policies. </w:t>
+        <w:t>The individual reviews, the panel recomm</w:t>
+      </w:r>
+      <w:r>
+        <w:rPr>
+          <w:rFonts w:ascii="Century Schoolbook" w:hAnsi="Century Schoolbook"/>
+          <w:noProof/>
+        </w:rPr>
+        <w:t>endation, and the panel summary</w:t>
+      </w:r>
+      <w:bookmarkStart w:id="2" w:name="_GoBack"/>
+      <w:bookmarkEnd w:id="2"/>
+      <w:r>
+        <w:rPr>
+          <w:rFonts w:ascii="Century Schoolbook" w:hAnsi="Century Schoolbook"/>
+          <w:noProof/>
+        </w:rPr>
+        <w:t xml:space="preserve"> inform my recommendation. I have also taken into account the reviews of other proposals in this and other panels, the balance across subfields, the availability of funds, and general Foundation policies. </w:t>
       </w:r>
       <w:r>
         <w:rPr>

</xml_diff>